<commit_message>
Committing knowledge for stream
</commit_message>
<xml_diff>
--- a/Devepment_Learning_Source.docx
+++ b/Devepment_Learning_Source.docx
@@ -1074,8 +1074,39 @@
         <w:t>Cookies and local storage serve different purposes. Cookies are primarily for reading server-side, local storage can only be read by the client-side.</w:t>
       </w:r>
     </w:p>
-    <w:p/>
-    <w:p/>
+    <w:p>
+      <w:r>
+        <w:t>What is stream?</w:t>
+      </w:r>
+    </w:p>
+    <w:p>
+      <w:r>
+        <w:t xml:space="preserve">Ans: </w:t>
+      </w:r>
+      <w:r>
+        <w:t xml:space="preserve">A stream is a sequence of objects that supports various methods which can be pipelined to produce the desired result. </w:t>
+      </w:r>
+    </w:p>
+    <w:p>
+      <w:r>
+        <w:rPr>
+          <w:highlight w:val="yellow"/>
+        </w:rPr>
+        <w:t>Extra-</w:t>
+      </w:r>
+    </w:p>
+    <w:p>
+      <w:r>
+        <w:t xml:space="preserve">In Java, the Stream </w:t>
+      </w:r>
+      <w:r>
+        <w:t>is used to process collections of objects. A stream is a sequence of objects that supports various methods which can be pipelined to produce the desired result.</w:t>
+      </w:r>
+    </w:p>
+    <w:p>
+      <w:bookmarkStart w:id="0" w:name="_GoBack"/>
+      <w:bookmarkEnd w:id="0"/>
+    </w:p>
     <w:p/>
     <w:p>
       <w:r>
@@ -1170,6 +1201,7 @@
     </w:p>
     <w:p>
       <w:r>
+        <w:lastRenderedPageBreak/>
         <w:t>APIs just allow applications to communicate with one another.</w:t>
       </w:r>
       <w:r>
@@ -1183,10 +1215,7 @@
     </w:p>
     <w:p/>
     <w:p/>
-    <w:p>
-      <w:bookmarkStart w:id="0" w:name="_GoBack"/>
-      <w:bookmarkEnd w:id="0"/>
-    </w:p>
+    <w:p/>
     <w:sectPr>
       <w:pgSz w:w="12240" w:h="15840"/>
       <w:pgMar w:top="1440" w:right="1440" w:bottom="1440" w:left="1440" w:header="720" w:footer="720" w:gutter="0"/>
@@ -1807,6 +1836,7 @@
   <w:style w:type="character" w:default="1" w:styleId="DefaultParagraphFont">
     <w:name w:val="Default Paragraph Font"/>
     <w:uiPriority w:val="1"/>
+    <w:semiHidden/>
     <w:unhideWhenUsed/>
   </w:style>
   <w:style w:type="table" w:default="1" w:styleId="TableNormal">
@@ -2121,7 +2151,7 @@
 </file>
 
 <file path=customXml/itemProps1.xml><?xml version="1.0" encoding="utf-8"?>
-<ds:datastoreItem xmlns:ds="http://schemas.openxmlformats.org/officeDocument/2006/customXml" ds:itemID="{3F76EE26-806B-4064-976B-356FDF8B5582}">
+<ds:datastoreItem xmlns:ds="http://schemas.openxmlformats.org/officeDocument/2006/customXml" ds:itemID="{D36A4BB4-6997-4816-B8D4-B4EA5F65C636}">
   <ds:schemaRefs>
     <ds:schemaRef ds:uri="http://schemas.openxmlformats.org/officeDocument/2006/bibliography"/>
   </ds:schemaRefs>

</xml_diff>

<commit_message>
Chapter 1 for AvA
</commit_message>
<xml_diff>
--- a/Devepment_Learning_Source.docx
+++ b/Devepment_Learning_Source.docx
@@ -74,7 +74,13 @@
         <w:t xml:space="preserve"> </w:t>
       </w:r>
       <w:r>
-        <w:t>Polymorphism is the ability of a programming language to present the same interface for several different underlying data types. Polymorphism is the ability of different objects to respond in a unique way to the same message.</w:t>
+        <w:t>Polymorphism is the ability of a programming language to present the same interface for several different underlying data types</w:t>
+      </w:r>
+      <w:r>
+        <w:rPr>
+          <w:highlight w:val="yellow"/>
+        </w:rPr>
+        <w:t>. Polymorphism is the ability of different objects to respond in a unique way to the same message.</w:t>
       </w:r>
     </w:p>
     <w:p>
@@ -251,7 +257,13 @@
         <w:t>Ans:</w:t>
       </w:r>
       <w:r>
-        <w:t xml:space="preserve"> A constructor is a block of code that's called when an instance of an object is created in Java. In many ways, a constructor is similar to a method, but a few differences exist: A constructor doesn't have a return type. The name of the constructor must be the same as the name of the class.</w:t>
+        <w:t xml:space="preserve"> A constructor is a block of code that's called when an instance of an object is created in Java. </w:t>
+      </w:r>
+      <w:r>
+        <w:rPr>
+          <w:highlight w:val="yellow"/>
+        </w:rPr>
+        <w:t>In many ways, a constructor is similar to a method, but a few differences exist: A constructor doesn't have a return type. The name of the constructor must be the same as the name of the class.</w:t>
       </w:r>
     </w:p>
     <w:p>
@@ -294,7 +306,7 @@
     <w:p>
       <w:pPr>
         <w:rPr>
-          <w:color w:val="FF0000"/>
+          <w:color w:val="000000" w:themeColor="text1"/>
         </w:rPr>
       </w:pPr>
       <w:r>
@@ -304,11 +316,18 @@
         <w:t xml:space="preserve"> </w:t>
       </w:r>
       <w:r>
-        <w:t xml:space="preserve">The super keyword refers to superclass (parent) objects. It is used to call superclass methods, and to access the superclass constructor. </w:t>
-      </w:r>
-      <w:r>
-        <w:rPr>
-          <w:color w:val="FF0000"/>
+        <w:t xml:space="preserve">The super keyword refers to superclass (parent) objects. </w:t>
+      </w:r>
+      <w:r>
+        <w:rPr>
+          <w:highlight w:val="yellow"/>
+        </w:rPr>
+        <w:t xml:space="preserve">It is used to call superclass methods, and to access the superclass constructor. </w:t>
+      </w:r>
+      <w:r>
+        <w:rPr>
+          <w:color w:val="000000" w:themeColor="text1"/>
+          <w:highlight w:val="yellow"/>
         </w:rPr>
         <w:t>The most common use of the super keyword is to eliminate the confusion between superclasses and subclasses that have methods with the same name.</w:t>
       </w:r>
@@ -360,7 +379,7 @@
     <w:p>
       <w:pPr>
         <w:rPr>
-          <w:color w:val="FF0000"/>
+          <w:color w:val="000000" w:themeColor="text1"/>
         </w:rPr>
       </w:pPr>
       <w:r>
@@ -368,7 +387,8 @@
       </w:r>
       <w:r>
         <w:rPr>
-          <w:color w:val="FF0000"/>
+          <w:color w:val="000000" w:themeColor="text1"/>
+          <w:highlight w:val="yellow"/>
         </w:rPr>
         <w:t>We know a class cannot be associated with the access modifier private, but if we have the class as a member of other class, then the inner class can be made private. And this is also used to access the private members of a class.</w:t>
       </w:r>
@@ -426,18 +446,21 @@
     <w:p>
       <w:pPr>
         <w:rPr>
-          <w:color w:val="FF0000"/>
-        </w:rPr>
-      </w:pPr>
-      <w:r>
-        <w:t xml:space="preserve">So basically, an object is created from a class. In Java, the new keyword is used to create new objects. Anytime an object gets created, it is stored in the heap space. </w:t>
-      </w:r>
-      <w:r>
-        <w:rPr>
-          <w:color w:val="FF0000"/>
-        </w:rPr>
-        <w:t>The stack memory only comprises its reference and local primitive variables. Objects here are accessible globally across the application. Other threads cannot access stack memory objects.</w:t>
-      </w:r>
+          <w:color w:val="000000" w:themeColor="text1"/>
+        </w:rPr>
+      </w:pPr>
+      <w:r>
+        <w:t>So basically, an object is created from a class. In Java, the new keyword is used to create new objects. Anytime an object gets created, it is stored in the heap space</w:t>
+      </w:r>
+      <w:r>
+        <w:rPr>
+          <w:color w:val="000000" w:themeColor="text1"/>
+          <w:highlight w:val="yellow"/>
+        </w:rPr>
+        <w:t>. The stack memory only comprises its reference and local primitive variables. Objects here are accessible globally across the application. Other threads cannot access stack memory objects.</w:t>
+      </w:r>
+      <w:bookmarkStart w:id="0" w:name="_GoBack"/>
+      <w:bookmarkEnd w:id="0"/>
     </w:p>
     <w:p>
       <w:r>
@@ -1103,10 +1126,7 @@
         <w:t>is used to process collections of objects. A stream is a sequence of objects that supports various methods which can be pipelined to produce the desired result.</w:t>
       </w:r>
     </w:p>
-    <w:p>
-      <w:bookmarkStart w:id="0" w:name="_GoBack"/>
-      <w:bookmarkEnd w:id="0"/>
-    </w:p>
+    <w:p/>
     <w:p/>
     <w:p>
       <w:r>
@@ -1146,7 +1166,29 @@
         <w:t xml:space="preserve"> sources and move the data to a destination for storage and analysis.</w:t>
       </w:r>
     </w:p>
-    <w:p/>
+    <w:p>
+      <w:pPr>
+        <w:rPr>
+          <w:sz w:val="40"/>
+        </w:rPr>
+      </w:pPr>
+      <w:r>
+        <w:rPr>
+          <w:sz w:val="40"/>
+        </w:rPr>
+        <w:t>Design Pattern</w:t>
+      </w:r>
+    </w:p>
+    <w:p>
+      <w:r>
+        <w:t>Advantages of MVC?</w:t>
+      </w:r>
+    </w:p>
+    <w:p>
+      <w:r>
+        <w:t>MVC is a software design pattern that helps you separate the logic of web apps into three major parts called model, view and controller.</w:t>
+      </w:r>
+    </w:p>
     <w:p>
       <w:pPr>
         <w:rPr>
@@ -1162,20 +1204,29 @@
           <w:szCs w:val="48"/>
         </w:rPr>
       </w:pPr>
-      <w:r>
+    </w:p>
+    <w:p>
+      <w:pPr>
         <w:rPr>
           <w:sz w:val="48"/>
           <w:szCs w:val="48"/>
         </w:rPr>
-        <w:t>API</w:t>
-      </w:r>
-    </w:p>
-    <w:p>
-      <w:pPr>
+      </w:pPr>
+      <w:r>
         <w:rPr>
           <w:sz w:val="48"/>
           <w:szCs w:val="48"/>
         </w:rPr>
+        <w:lastRenderedPageBreak/>
+        <w:t>API</w:t>
+      </w:r>
+    </w:p>
+    <w:p>
+      <w:pPr>
+        <w:rPr>
+          <w:sz w:val="48"/>
+          <w:szCs w:val="48"/>
+        </w:rPr>
       </w:pPr>
     </w:p>
     <w:p>
@@ -1201,7 +1252,6 @@
     </w:p>
     <w:p>
       <w:r>
-        <w:lastRenderedPageBreak/>
         <w:t>APIs just allow applications to communicate with one another.</w:t>
       </w:r>
       <w:r>
@@ -2151,7 +2201,7 @@
 </file>
 
 <file path=customXml/itemProps1.xml><?xml version="1.0" encoding="utf-8"?>
-<ds:datastoreItem xmlns:ds="http://schemas.openxmlformats.org/officeDocument/2006/customXml" ds:itemID="{D36A4BB4-6997-4816-B8D4-B4EA5F65C636}">
+<ds:datastoreItem xmlns:ds="http://schemas.openxmlformats.org/officeDocument/2006/customXml" ds:itemID="{504A11BD-9844-4C0E-A797-BD818F99EBA8}">
   <ds:schemaRefs>
     <ds:schemaRef ds:uri="http://schemas.openxmlformats.org/officeDocument/2006/bibliography"/>
   </ds:schemaRefs>

</xml_diff>